<commit_message>
Se agrega webforms fwGM_Catalog_Adjusters
</commit_message>
<xml_diff>
--- a/itnowstorage/VF_CARTA_AUTORIZACION.docx
+++ b/itnowstorage/VF_CARTA_AUTORIZACION.docx
@@ -77,7 +77,7 @@
           <w:sz w:val="20"/>
           <w:szCs w:val="20"/>
         </w:rPr>
-        <w:t>21 de junio de 2025</w:t>
+        <w:t>30 de julio de 2025</w:t>
       </w:r>
       <w:r>
         <w:rPr>
@@ -828,7 +828,7 @@
       </w:tr>
       <w:tr>
         <w:trPr>
-          <w:trHeight w:val="298"/>
+          <w:trHeight w:val="606"/>
         </w:trPr>
         <w:tc>
           <w:tcPr>
@@ -854,7 +854,7 @@
                 <w:sz w:val="20"/>
                 <w:szCs w:val="20"/>
               </w:rPr>
-              <w:t>Monto autorizado:</w:t>
+              <w:t>Tratamiento:</w:t>
             </w:r>
           </w:p>
         </w:tc>
@@ -874,6 +874,101 @@
                 <w:szCs w:val="20"/>
               </w:rPr>
             </w:pPr>
+            <w:r>
+              <w:rPr>
+                <w:rFonts w:ascii="Skeena" w:hAnsi="Skeena" w:cs="Raavi"/>
+                <w:sz w:val="20"/>
+                <w:szCs w:val="20"/>
+              </w:rPr>
+              <w:t>Tratamiento</w:t>
+            </w:r>
+          </w:p>
+        </w:tc>
+      </w:tr>
+      <w:tr>
+        <w:trPr>
+          <w:trHeight w:val="298"/>
+        </w:trPr>
+        <w:tc>
+          <w:tcPr>
+            <w:tcW w:w="2158" w:type="dxa"/>
+            <w:shd w:val="clear" w:color="auto" w:fill="auto"/>
+            <w:vAlign w:val="center"/>
+          </w:tcPr>
+          <w:p>
+            <w:pPr>
+              <w:pStyle w:val="Sinespaciado"/>
+              <w:jc w:val="right"/>
+              <w:rPr>
+                <w:rFonts w:ascii="Skeena" w:hAnsi="Skeena" w:cs="Raavi"/>
+                <w:color w:val="004589"/>
+                <w:sz w:val="20"/>
+                <w:szCs w:val="20"/>
+              </w:rPr>
+            </w:pPr>
+            <w:r>
+              <w:rPr>
+                <w:rFonts w:ascii="Skeena" w:hAnsi="Skeena" w:cs="Raavi"/>
+                <w:color w:val="004589"/>
+                <w:sz w:val="20"/>
+                <w:szCs w:val="20"/>
+              </w:rPr>
+              <w:t xml:space="preserve">Monto </w:t>
+            </w:r>
+            <w:r>
+              <w:rPr>
+                <w:rFonts w:ascii="Skeena" w:hAnsi="Skeena" w:cs="Raavi"/>
+                <w:color w:val="004589"/>
+                <w:sz w:val="20"/>
+                <w:szCs w:val="20"/>
+              </w:rPr>
+              <w:t>A</w:t>
+            </w:r>
+            <w:r>
+              <w:rPr>
+                <w:rFonts w:ascii="Skeena" w:hAnsi="Skeena" w:cs="Raavi"/>
+                <w:color w:val="004589"/>
+                <w:sz w:val="20"/>
+                <w:szCs w:val="20"/>
+              </w:rPr>
+              <w:t>utorizado</w:t>
+            </w:r>
+            <w:r>
+              <w:rPr>
+                <w:rFonts w:ascii="Skeena" w:hAnsi="Skeena" w:cs="Raavi"/>
+                <w:color w:val="004589"/>
+                <w:sz w:val="20"/>
+                <w:szCs w:val="20"/>
+              </w:rPr>
+              <w:t xml:space="preserve"> Hospital</w:t>
+            </w:r>
+            <w:r>
+              <w:rPr>
+                <w:rFonts w:ascii="Skeena" w:hAnsi="Skeena" w:cs="Raavi"/>
+                <w:color w:val="004589"/>
+                <w:sz w:val="20"/>
+                <w:szCs w:val="20"/>
+              </w:rPr>
+              <w:t>:</w:t>
+            </w:r>
+          </w:p>
+        </w:tc>
+        <w:tc>
+          <w:tcPr>
+            <w:tcW w:w="8632" w:type="dxa"/>
+            <w:gridSpan w:val="4"/>
+            <w:shd w:val="clear" w:color="auto" w:fill="auto"/>
+            <w:vAlign w:val="center"/>
+          </w:tcPr>
+          <w:p>
+            <w:pPr>
+              <w:pStyle w:val="Sinespaciado"/>
+              <w:rPr>
+                <w:rFonts w:ascii="Skeena" w:hAnsi="Skeena" w:cs="Raavi"/>
+                <w:sz w:val="20"/>
+                <w:szCs w:val="20"/>
+              </w:rPr>
+            </w:pPr>
             <w:bookmarkStart w:id="5" w:name="Monto_Autorizado"/>
             <w:proofErr w:type="spellStart"/>
             <w:r>
@@ -886,6 +981,111 @@
             </w:r>
             <w:bookmarkEnd w:id="5"/>
             <w:proofErr w:type="spellEnd"/>
+          </w:p>
+        </w:tc>
+      </w:tr>
+      <w:tr>
+        <w:trPr>
+          <w:trHeight w:val="298"/>
+        </w:trPr>
+        <w:tc>
+          <w:tcPr>
+            <w:tcW w:w="2158" w:type="dxa"/>
+            <w:shd w:val="clear" w:color="auto" w:fill="auto"/>
+            <w:vAlign w:val="center"/>
+          </w:tcPr>
+          <w:p>
+            <w:pPr>
+              <w:pStyle w:val="Sinespaciado"/>
+              <w:jc w:val="right"/>
+              <w:rPr>
+                <w:rFonts w:ascii="Skeena" w:hAnsi="Skeena" w:cs="Raavi"/>
+                <w:color w:val="004589"/>
+                <w:sz w:val="20"/>
+                <w:szCs w:val="20"/>
+              </w:rPr>
+            </w:pPr>
+          </w:p>
+        </w:tc>
+        <w:tc>
+          <w:tcPr>
+            <w:tcW w:w="8632" w:type="dxa"/>
+            <w:gridSpan w:val="4"/>
+            <w:shd w:val="clear" w:color="auto" w:fill="auto"/>
+            <w:vAlign w:val="center"/>
+          </w:tcPr>
+          <w:p>
+            <w:pPr>
+              <w:pStyle w:val="Sinespaciado"/>
+              <w:rPr>
+                <w:rFonts w:ascii="Skeena" w:hAnsi="Skeena" w:cs="Raavi"/>
+                <w:sz w:val="20"/>
+                <w:szCs w:val="20"/>
+              </w:rPr>
+            </w:pPr>
+            <w:bookmarkStart w:id="6" w:name="Monto_Letras_Autorizado"/>
+            <w:proofErr w:type="spellStart"/>
+            <w:r>
+              <w:rPr>
+                <w:rFonts w:ascii="Skeena" w:hAnsi="Skeena" w:cs="Raavi"/>
+                <w:sz w:val="20"/>
+                <w:szCs w:val="20"/>
+              </w:rPr>
+              <w:t>Monto_Letras_Autorizado</w:t>
+            </w:r>
+            <w:bookmarkEnd w:id="6"/>
+            <w:proofErr w:type="spellEnd"/>
+          </w:p>
+        </w:tc>
+      </w:tr>
+      <w:tr>
+        <w:trPr>
+          <w:trHeight w:val="298"/>
+        </w:trPr>
+        <w:tc>
+          <w:tcPr>
+            <w:tcW w:w="2158" w:type="dxa"/>
+            <w:shd w:val="clear" w:color="auto" w:fill="auto"/>
+            <w:vAlign w:val="center"/>
+          </w:tcPr>
+          <w:p>
+            <w:pPr>
+              <w:pStyle w:val="Sinespaciado"/>
+              <w:jc w:val="right"/>
+              <w:rPr>
+                <w:rFonts w:ascii="Skeena" w:hAnsi="Skeena" w:cs="Raavi"/>
+                <w:color w:val="004589"/>
+                <w:sz w:val="20"/>
+                <w:szCs w:val="20"/>
+              </w:rPr>
+            </w:pPr>
+            <w:r>
+              <w:rPr>
+                <w:rFonts w:ascii="Skeena" w:hAnsi="Skeena" w:cs="Raavi"/>
+                <w:color w:val="004589"/>
+                <w:sz w:val="20"/>
+                <w:szCs w:val="20"/>
+              </w:rPr>
+              <w:t>Monto Autorizado Honorarios:</w:t>
+            </w:r>
+          </w:p>
+        </w:tc>
+        <w:tc>
+          <w:tcPr>
+            <w:tcW w:w="8632" w:type="dxa"/>
+            <w:gridSpan w:val="4"/>
+            <w:shd w:val="clear" w:color="auto" w:fill="auto"/>
+            <w:vAlign w:val="center"/>
+          </w:tcPr>
+          <w:p>
+            <w:pPr>
+              <w:pStyle w:val="Sinespaciado"/>
+              <w:rPr>
+                <w:rFonts w:ascii="Skeena" w:hAnsi="Skeena" w:cs="Raavi"/>
+                <w:sz w:val="20"/>
+                <w:szCs w:val="20"/>
+              </w:rPr>
+            </w:pPr>
           </w:p>
         </w:tc>
       </w:tr>
@@ -1074,7 +1274,7 @@
                 <w:szCs w:val="20"/>
               </w:rPr>
             </w:pPr>
-            <w:bookmarkStart w:id="6" w:name="Nom_Completo"/>
+            <w:bookmarkStart w:id="7" w:name="Nom_Completo"/>
             <w:proofErr w:type="spellStart"/>
             <w:r>
               <w:rPr>
@@ -1084,7 +1284,7 @@
               </w:rPr>
               <w:t>Nom_Completo</w:t>
             </w:r>
-            <w:bookmarkEnd w:id="6"/>
+            <w:bookmarkEnd w:id="7"/>
             <w:proofErr w:type="spellEnd"/>
             <w:r>
               <w:rPr>
@@ -1145,7 +1345,7 @@
                 <w:lang w:val="pt-PT"/>
               </w:rPr>
             </w:pPr>
-            <w:bookmarkStart w:id="7" w:name="FecNacimiento"/>
+            <w:bookmarkStart w:id="8" w:name="FecNacimiento"/>
             <w:proofErr w:type="spellStart"/>
             <w:r>
               <w:rPr>
@@ -1155,7 +1355,7 @@
               </w:rPr>
               <w:t>FecNacimiento</w:t>
             </w:r>
-            <w:bookmarkEnd w:id="7"/>
+            <w:bookmarkEnd w:id="8"/>
             <w:proofErr w:type="spellEnd"/>
           </w:p>
         </w:tc>
@@ -1203,7 +1403,7 @@
                 <w:lang w:val="pt-PT"/>
               </w:rPr>
             </w:pPr>
-            <w:bookmarkStart w:id="8" w:name="Edad_Responsable"/>
+            <w:bookmarkStart w:id="9" w:name="Edad_Responsable"/>
             <w:proofErr w:type="spellStart"/>
             <w:r>
               <w:rPr>
@@ -1213,7 +1413,7 @@
               </w:rPr>
               <w:t>Edad_Responsable</w:t>
             </w:r>
-            <w:bookmarkEnd w:id="8"/>
+            <w:bookmarkEnd w:id="9"/>
             <w:proofErr w:type="spellEnd"/>
           </w:p>
         </w:tc>
@@ -1265,7 +1465,7 @@
                 <w:szCs w:val="20"/>
               </w:rPr>
             </w:pPr>
-            <w:bookmarkStart w:id="9" w:name="Sexo_Lesionado"/>
+            <w:bookmarkStart w:id="10" w:name="Sexo_Lesionado"/>
             <w:proofErr w:type="spellStart"/>
             <w:r>
               <w:rPr>
@@ -1275,7 +1475,7 @@
               </w:rPr>
               <w:t>Sexo_Lesionado</w:t>
             </w:r>
-            <w:bookmarkEnd w:id="9"/>
+            <w:bookmarkEnd w:id="10"/>
             <w:proofErr w:type="spellEnd"/>
             <w:r>
               <w:rPr>
@@ -1388,11 +1588,14 @@
         <w:tblLook w:val="04A0" w:firstRow="1" w:lastRow="0" w:firstColumn="1" w:lastColumn="0" w:noHBand="0" w:noVBand="1"/>
       </w:tblPr>
       <w:tblGrid>
-        <w:gridCol w:w="2697"/>
+        <w:gridCol w:w="2698"/>
         <w:gridCol w:w="2542"/>
         <w:gridCol w:w="1135"/>
-        <w:gridCol w:w="1718"/>
-        <w:gridCol w:w="2698"/>
+        <w:gridCol w:w="568"/>
+        <w:gridCol w:w="1150"/>
+        <w:gridCol w:w="492"/>
+        <w:gridCol w:w="483"/>
+        <w:gridCol w:w="1722"/>
       </w:tblGrid>
       <w:tr>
         <w:trPr>
@@ -1448,6 +1651,7 @@
         <w:tc>
           <w:tcPr>
             <w:tcW w:w="796" w:type="pct"/>
+            <w:gridSpan w:val="2"/>
             <w:vAlign w:val="center"/>
           </w:tcPr>
           <w:p>
@@ -1474,6 +1678,7 @@
         <w:tc>
           <w:tcPr>
             <w:tcW w:w="1250" w:type="pct"/>
+            <w:gridSpan w:val="3"/>
             <w:vAlign w:val="center"/>
           </w:tcPr>
           <w:p>
@@ -1486,7 +1691,7 @@
                 <w:lang w:val="pt-PT"/>
               </w:rPr>
             </w:pPr>
-            <w:bookmarkStart w:id="10" w:name="Num_Siniestro"/>
+            <w:bookmarkStart w:id="11" w:name="Num_Siniestro"/>
             <w:proofErr w:type="spellStart"/>
             <w:r>
               <w:rPr>
@@ -1496,7 +1701,7 @@
               </w:rPr>
               <w:t>Num_Siniestro</w:t>
             </w:r>
-            <w:bookmarkEnd w:id="10"/>
+            <w:bookmarkEnd w:id="11"/>
             <w:proofErr w:type="spellEnd"/>
           </w:p>
         </w:tc>
@@ -1530,16 +1735,7 @@
                 <w:sz w:val="20"/>
                 <w:szCs w:val="20"/>
               </w:rPr>
-              <w:t xml:space="preserve">No. </w:t>
-            </w:r>
-            <w:r>
-              <w:rPr>
-                <w:rFonts w:ascii="Skeena" w:hAnsi="Skeena" w:cs="Raavi"/>
-                <w:color w:val="004589"/>
-                <w:sz w:val="20"/>
-                <w:szCs w:val="20"/>
-              </w:rPr>
-              <w:t>Póliza</w:t>
+              <w:t>No. Póliza</w:t>
             </w:r>
           </w:p>
         </w:tc>
@@ -1559,7 +1755,7 @@
                 <w:lang w:val="pt-PT"/>
               </w:rPr>
             </w:pPr>
-            <w:bookmarkStart w:id="11" w:name="Num_Poliza"/>
+            <w:bookmarkStart w:id="12" w:name="Num_Poliza"/>
             <w:proofErr w:type="spellStart"/>
             <w:r>
               <w:rPr>
@@ -1569,7 +1765,7 @@
               </w:rPr>
               <w:t>Num_Poliza</w:t>
             </w:r>
-            <w:bookmarkEnd w:id="11"/>
+            <w:bookmarkEnd w:id="12"/>
             <w:proofErr w:type="spellEnd"/>
           </w:p>
         </w:tc>
@@ -1601,7 +1797,31 @@
         </w:tc>
         <w:tc>
           <w:tcPr>
-            <w:tcW w:w="2046" w:type="pct"/>
+            <w:tcW w:w="263" w:type="pct"/>
+            <w:vAlign w:val="center"/>
+          </w:tcPr>
+          <w:p>
+            <w:pPr>
+              <w:pStyle w:val="Sinespaciado"/>
+              <w:rPr>
+                <w:rFonts w:ascii="Skeena" w:hAnsi="Skeena" w:cs="Raavi"/>
+                <w:sz w:val="20"/>
+                <w:szCs w:val="20"/>
+              </w:rPr>
+            </w:pPr>
+            <w:r>
+              <w:rPr>
+                <w:rFonts w:ascii="Skeena" w:hAnsi="Skeena" w:cs="Raavi"/>
+                <w:sz w:val="20"/>
+                <w:szCs w:val="20"/>
+              </w:rPr>
+              <w:t>Del</w:t>
+            </w:r>
+          </w:p>
+        </w:tc>
+        <w:tc>
+          <w:tcPr>
+            <w:tcW w:w="761" w:type="pct"/>
             <w:gridSpan w:val="2"/>
             <w:vAlign w:val="center"/>
           </w:tcPr>
@@ -1612,9 +1832,72 @@
                 <w:rFonts w:ascii="Skeena" w:hAnsi="Skeena" w:cs="Raavi"/>
                 <w:sz w:val="20"/>
                 <w:szCs w:val="20"/>
-                <w:lang w:val="pt-PT"/>
               </w:rPr>
             </w:pPr>
+            <w:bookmarkStart w:id="13" w:name="Fec_IniVigencia"/>
+            <w:proofErr w:type="spellStart"/>
+            <w:r>
+              <w:rPr>
+                <w:rFonts w:ascii="Skeena" w:hAnsi="Skeena" w:cs="Raavi"/>
+                <w:sz w:val="20"/>
+                <w:szCs w:val="20"/>
+              </w:rPr>
+              <w:t>Fec_IniVigencia</w:t>
+            </w:r>
+            <w:bookmarkEnd w:id="13"/>
+            <w:proofErr w:type="spellEnd"/>
+          </w:p>
+        </w:tc>
+        <w:tc>
+          <w:tcPr>
+            <w:tcW w:w="224" w:type="pct"/>
+            <w:vAlign w:val="center"/>
+          </w:tcPr>
+          <w:p>
+            <w:pPr>
+              <w:pStyle w:val="Sinespaciado"/>
+              <w:rPr>
+                <w:rFonts w:ascii="Skeena" w:hAnsi="Skeena" w:cs="Raavi"/>
+                <w:sz w:val="20"/>
+                <w:szCs w:val="20"/>
+              </w:rPr>
+            </w:pPr>
+            <w:r>
+              <w:rPr>
+                <w:rFonts w:ascii="Skeena" w:hAnsi="Skeena" w:cs="Raavi"/>
+                <w:sz w:val="20"/>
+                <w:szCs w:val="20"/>
+              </w:rPr>
+              <w:t>Al</w:t>
+            </w:r>
+          </w:p>
+        </w:tc>
+        <w:tc>
+          <w:tcPr>
+            <w:tcW w:w="798" w:type="pct"/>
+            <w:vAlign w:val="center"/>
+          </w:tcPr>
+          <w:p>
+            <w:pPr>
+              <w:pStyle w:val="Sinespaciado"/>
+              <w:rPr>
+                <w:rFonts w:ascii="Skeena" w:hAnsi="Skeena" w:cs="Raavi"/>
+                <w:sz w:val="20"/>
+                <w:szCs w:val="20"/>
+              </w:rPr>
+            </w:pPr>
+            <w:bookmarkStart w:id="14" w:name="Fec_FinVigencia"/>
+            <w:proofErr w:type="spellStart"/>
+            <w:r>
+              <w:rPr>
+                <w:rFonts w:ascii="Skeena" w:hAnsi="Skeena" w:cs="Raavi"/>
+                <w:sz w:val="20"/>
+                <w:szCs w:val="20"/>
+              </w:rPr>
+              <w:t>Fec_FinVigencia</w:t>
+            </w:r>
+            <w:bookmarkEnd w:id="14"/>
+            <w:proofErr w:type="spellEnd"/>
           </w:p>
         </w:tc>
       </w:tr>
@@ -1673,6 +1956,7 @@
         <w:tc>
           <w:tcPr>
             <w:tcW w:w="796" w:type="pct"/>
+            <w:gridSpan w:val="2"/>
             <w:vAlign w:val="center"/>
           </w:tcPr>
           <w:p>
@@ -1699,6 +1983,7 @@
         <w:tc>
           <w:tcPr>
             <w:tcW w:w="1250" w:type="pct"/>
+            <w:gridSpan w:val="3"/>
             <w:vAlign w:val="center"/>
           </w:tcPr>
           <w:p>
@@ -1775,8 +2060,9 @@
         <w:tblLook w:val="04A0" w:firstRow="1" w:lastRow="0" w:firstColumn="1" w:lastColumn="0" w:noHBand="0" w:noVBand="1"/>
       </w:tblPr>
       <w:tblGrid>
-        <w:gridCol w:w="3062"/>
-        <w:gridCol w:w="7728"/>
+        <w:gridCol w:w="2225"/>
+        <w:gridCol w:w="4284"/>
+        <w:gridCol w:w="4281"/>
       </w:tblGrid>
       <w:tr>
         <w:trPr>
@@ -1784,7 +2070,7 @@
         </w:trPr>
         <w:tc>
           <w:tcPr>
-            <w:tcW w:w="1419" w:type="pct"/>
+            <w:tcW w:w="1031" w:type="pct"/>
             <w:shd w:val="clear" w:color="auto" w:fill="auto"/>
             <w:vAlign w:val="center"/>
           </w:tcPr>
@@ -1816,7 +2102,7 @@
         </w:tc>
         <w:tc>
           <w:tcPr>
-            <w:tcW w:w="3581" w:type="pct"/>
+            <w:tcW w:w="1985" w:type="pct"/>
             <w:vAlign w:val="center"/>
           </w:tcPr>
           <w:p>
@@ -1842,6 +2128,37 @@
                 <w:szCs w:val="20"/>
               </w:rPr>
               <w:t>Descripción</w:t>
+            </w:r>
+          </w:p>
+        </w:tc>
+        <w:tc>
+          <w:tcPr>
+            <w:tcW w:w="1984" w:type="pct"/>
+            <w:vAlign w:val="center"/>
+          </w:tcPr>
+          <w:p>
+            <w:pPr>
+              <w:pStyle w:val="Sinespaciado"/>
+              <w:jc w:val="center"/>
+              <w:rPr>
+                <w:rFonts w:ascii="Skeena" w:hAnsi="Skeena" w:cs="Raavi"/>
+                <w:b/>
+                <w:bCs/>
+                <w:color w:val="004589"/>
+                <w:sz w:val="20"/>
+                <w:szCs w:val="20"/>
+              </w:rPr>
+            </w:pPr>
+            <w:r>
+              <w:rPr>
+                <w:rFonts w:ascii="Skeena" w:hAnsi="Skeena" w:cs="Raavi"/>
+                <w:b/>
+                <w:bCs/>
+                <w:color w:val="004589"/>
+                <w:sz w:val="20"/>
+                <w:szCs w:val="20"/>
+              </w:rPr>
+              <w:t>Monto Autorizado</w:t>
             </w:r>
           </w:p>
         </w:tc>
@@ -1852,7 +2169,7 @@
         </w:trPr>
         <w:tc>
           <w:tcPr>
-            <w:tcW w:w="1419" w:type="pct"/>
+            <w:tcW w:w="1031" w:type="pct"/>
             <w:shd w:val="clear" w:color="auto" w:fill="auto"/>
             <w:vAlign w:val="center"/>
           </w:tcPr>
@@ -1878,7 +2195,7 @@
         </w:tc>
         <w:tc>
           <w:tcPr>
-            <w:tcW w:w="3581" w:type="pct"/>
+            <w:tcW w:w="1985" w:type="pct"/>
             <w:vAlign w:val="center"/>
           </w:tcPr>
           <w:p>
@@ -1891,7 +2208,7 @@
                 <w:szCs w:val="20"/>
               </w:rPr>
             </w:pPr>
-            <w:bookmarkStart w:id="12" w:name="Desc_Servicio_1"/>
+            <w:bookmarkStart w:id="15" w:name="Desc_Servicio_1"/>
             <w:r>
               <w:rPr>
                 <w:rFonts w:ascii="Skeena" w:hAnsi="Skeena" w:cs="Raavi"/>
@@ -1900,7 +2217,24 @@
               </w:rPr>
               <w:t>Desc_Servicio_1</w:t>
             </w:r>
-            <w:bookmarkEnd w:id="12"/>
+            <w:bookmarkEnd w:id="15"/>
+          </w:p>
+        </w:tc>
+        <w:tc>
+          <w:tcPr>
+            <w:tcW w:w="1984" w:type="pct"/>
+            <w:vAlign w:val="center"/>
+          </w:tcPr>
+          <w:p>
+            <w:pPr>
+              <w:pStyle w:val="Sinespaciado"/>
+              <w:ind w:left="720"/>
+              <w:rPr>
+                <w:rFonts w:ascii="Skeena" w:hAnsi="Skeena" w:cs="Raavi"/>
+                <w:sz w:val="20"/>
+                <w:szCs w:val="20"/>
+              </w:rPr>
+            </w:pPr>
           </w:p>
         </w:tc>
       </w:tr>
@@ -1910,7 +2244,7 @@
         </w:trPr>
         <w:tc>
           <w:tcPr>
-            <w:tcW w:w="1419" w:type="pct"/>
+            <w:tcW w:w="1031" w:type="pct"/>
             <w:shd w:val="clear" w:color="auto" w:fill="auto"/>
             <w:vAlign w:val="center"/>
           </w:tcPr>
@@ -1924,7 +2258,7 @@
                 <w:szCs w:val="20"/>
               </w:rPr>
             </w:pPr>
-            <w:bookmarkStart w:id="13" w:name="Nom_Servicio_2"/>
+            <w:bookmarkStart w:id="16" w:name="Nom_Servicio_2"/>
             <w:r>
               <w:rPr>
                 <w:rFonts w:ascii="Skeena" w:hAnsi="Skeena"/>
@@ -1933,12 +2267,12 @@
               </w:rPr>
               <w:t>Nom_Servicio_2</w:t>
             </w:r>
-            <w:bookmarkEnd w:id="13"/>
+            <w:bookmarkEnd w:id="16"/>
           </w:p>
         </w:tc>
         <w:tc>
           <w:tcPr>
-            <w:tcW w:w="3581" w:type="pct"/>
+            <w:tcW w:w="1985" w:type="pct"/>
             <w:vAlign w:val="center"/>
           </w:tcPr>
           <w:p>
@@ -1951,7 +2285,7 @@
                 <w:szCs w:val="20"/>
               </w:rPr>
             </w:pPr>
-            <w:bookmarkStart w:id="14" w:name="Desc_Servicio_2"/>
+            <w:bookmarkStart w:id="17" w:name="Desc_Servicio_2"/>
             <w:r>
               <w:rPr>
                 <w:rFonts w:ascii="Skeena" w:hAnsi="Skeena" w:cs="Raavi"/>
@@ -1960,7 +2294,24 @@
               </w:rPr>
               <w:t>Desc_Servicio_2</w:t>
             </w:r>
-            <w:bookmarkEnd w:id="14"/>
+            <w:bookmarkEnd w:id="17"/>
+          </w:p>
+        </w:tc>
+        <w:tc>
+          <w:tcPr>
+            <w:tcW w:w="1984" w:type="pct"/>
+            <w:vAlign w:val="center"/>
+          </w:tcPr>
+          <w:p>
+            <w:pPr>
+              <w:pStyle w:val="Sinespaciado"/>
+              <w:ind w:left="720"/>
+              <w:rPr>
+                <w:rFonts w:ascii="Skeena" w:hAnsi="Skeena" w:cs="Raavi"/>
+                <w:sz w:val="20"/>
+                <w:szCs w:val="20"/>
+              </w:rPr>
+            </w:pPr>
           </w:p>
         </w:tc>
       </w:tr>
@@ -1970,7 +2321,7 @@
         </w:trPr>
         <w:tc>
           <w:tcPr>
-            <w:tcW w:w="1419" w:type="pct"/>
+            <w:tcW w:w="1031" w:type="pct"/>
             <w:shd w:val="clear" w:color="auto" w:fill="auto"/>
             <w:vAlign w:val="center"/>
           </w:tcPr>
@@ -1984,7 +2335,7 @@
                 <w:szCs w:val="20"/>
               </w:rPr>
             </w:pPr>
-            <w:bookmarkStart w:id="15" w:name="Nom_Servicio_3"/>
+            <w:bookmarkStart w:id="18" w:name="Nom_Servicio_3"/>
             <w:r>
               <w:rPr>
                 <w:rFonts w:ascii="Skeena" w:hAnsi="Skeena"/>
@@ -1993,12 +2344,12 @@
               </w:rPr>
               <w:t>Nom_Servicio_3</w:t>
             </w:r>
-            <w:bookmarkEnd w:id="15"/>
+            <w:bookmarkEnd w:id="18"/>
           </w:p>
         </w:tc>
         <w:tc>
           <w:tcPr>
-            <w:tcW w:w="3581" w:type="pct"/>
+            <w:tcW w:w="1985" w:type="pct"/>
             <w:vAlign w:val="center"/>
           </w:tcPr>
           <w:p>
@@ -2011,7 +2362,7 @@
                 <w:szCs w:val="20"/>
               </w:rPr>
             </w:pPr>
-            <w:bookmarkStart w:id="16" w:name="Desc_Servicio_3"/>
+            <w:bookmarkStart w:id="19" w:name="Desc_Servicio_3"/>
             <w:r>
               <w:rPr>
                 <w:rFonts w:ascii="Skeena" w:hAnsi="Skeena" w:cs="Raavi"/>
@@ -2020,7 +2371,24 @@
               </w:rPr>
               <w:t>Desc_Servicio_3</w:t>
             </w:r>
-            <w:bookmarkEnd w:id="16"/>
+            <w:bookmarkEnd w:id="19"/>
+          </w:p>
+        </w:tc>
+        <w:tc>
+          <w:tcPr>
+            <w:tcW w:w="1984" w:type="pct"/>
+            <w:vAlign w:val="center"/>
+          </w:tcPr>
+          <w:p>
+            <w:pPr>
+              <w:pStyle w:val="Sinespaciado"/>
+              <w:ind w:left="720"/>
+              <w:rPr>
+                <w:rFonts w:ascii="Skeena" w:hAnsi="Skeena" w:cs="Raavi"/>
+                <w:sz w:val="20"/>
+                <w:szCs w:val="20"/>
+              </w:rPr>
+            </w:pPr>
           </w:p>
         </w:tc>
       </w:tr>
@@ -2030,7 +2398,7 @@
         </w:trPr>
         <w:tc>
           <w:tcPr>
-            <w:tcW w:w="1419" w:type="pct"/>
+            <w:tcW w:w="1031" w:type="pct"/>
             <w:shd w:val="clear" w:color="auto" w:fill="auto"/>
             <w:vAlign w:val="center"/>
           </w:tcPr>
@@ -2044,7 +2412,7 @@
                 <w:szCs w:val="20"/>
               </w:rPr>
             </w:pPr>
-            <w:bookmarkStart w:id="17" w:name="Nom_Servicio_4"/>
+            <w:bookmarkStart w:id="20" w:name="Nom_Servicio_4"/>
             <w:r>
               <w:rPr>
                 <w:rFonts w:ascii="Skeena" w:hAnsi="Skeena"/>
@@ -2053,12 +2421,12 @@
               </w:rPr>
               <w:t>Nom_Servicio_4</w:t>
             </w:r>
-            <w:bookmarkEnd w:id="17"/>
+            <w:bookmarkEnd w:id="20"/>
           </w:p>
         </w:tc>
         <w:tc>
           <w:tcPr>
-            <w:tcW w:w="3581" w:type="pct"/>
+            <w:tcW w:w="1985" w:type="pct"/>
             <w:vAlign w:val="center"/>
           </w:tcPr>
           <w:p>
@@ -2071,7 +2439,7 @@
                 <w:szCs w:val="20"/>
               </w:rPr>
             </w:pPr>
-            <w:bookmarkStart w:id="18" w:name="Desc_Servicio_4"/>
+            <w:bookmarkStart w:id="21" w:name="Desc_Servicio_4"/>
             <w:r>
               <w:rPr>
                 <w:rFonts w:ascii="Skeena" w:hAnsi="Skeena" w:cs="Raavi"/>
@@ -2080,7 +2448,172 @@
               </w:rPr>
               <w:t>Desc_Servicio_4</w:t>
             </w:r>
-            <w:bookmarkEnd w:id="18"/>
+            <w:bookmarkEnd w:id="21"/>
+          </w:p>
+        </w:tc>
+        <w:tc>
+          <w:tcPr>
+            <w:tcW w:w="1984" w:type="pct"/>
+            <w:vAlign w:val="center"/>
+          </w:tcPr>
+          <w:p>
+            <w:pPr>
+              <w:pStyle w:val="Sinespaciado"/>
+              <w:ind w:left="720"/>
+              <w:rPr>
+                <w:rFonts w:ascii="Skeena" w:hAnsi="Skeena" w:cs="Raavi"/>
+                <w:sz w:val="20"/>
+                <w:szCs w:val="20"/>
+              </w:rPr>
+            </w:pPr>
+          </w:p>
+        </w:tc>
+      </w:tr>
+      <w:tr>
+        <w:trPr>
+          <w:trHeight w:val="284"/>
+        </w:trPr>
+        <w:tc>
+          <w:tcPr>
+            <w:tcW w:w="1031" w:type="pct"/>
+            <w:shd w:val="clear" w:color="auto" w:fill="auto"/>
+            <w:vAlign w:val="center"/>
+          </w:tcPr>
+          <w:p>
+            <w:pPr>
+              <w:pStyle w:val="Sinespaciado"/>
+              <w:ind w:left="720"/>
+              <w:rPr>
+                <w:rFonts w:ascii="Skeena" w:hAnsi="Skeena"/>
+                <w:sz w:val="20"/>
+                <w:szCs w:val="20"/>
+              </w:rPr>
+            </w:pPr>
+          </w:p>
+        </w:tc>
+        <w:tc>
+          <w:tcPr>
+            <w:tcW w:w="1985" w:type="pct"/>
+            <w:vAlign w:val="center"/>
+          </w:tcPr>
+          <w:p>
+            <w:pPr>
+              <w:pStyle w:val="Sinespaciado"/>
+              <w:ind w:left="720"/>
+              <w:jc w:val="right"/>
+              <w:rPr>
+                <w:rFonts w:ascii="Skeena" w:hAnsi="Skeena" w:cs="Raavi"/>
+                <w:sz w:val="20"/>
+                <w:szCs w:val="20"/>
+              </w:rPr>
+            </w:pPr>
+            <w:r>
+              <w:rPr>
+                <w:rFonts w:ascii="Skeena" w:hAnsi="Skeena" w:cs="Raavi"/>
+                <w:sz w:val="20"/>
+                <w:szCs w:val="20"/>
+              </w:rPr>
+              <w:t xml:space="preserve">Monto </w:t>
+            </w:r>
+            <w:r>
+              <w:rPr>
+                <w:rFonts w:ascii="Skeena" w:hAnsi="Skeena" w:cs="Raavi"/>
+                <w:sz w:val="20"/>
+                <w:szCs w:val="20"/>
+              </w:rPr>
+              <w:t xml:space="preserve">Total </w:t>
+            </w:r>
+            <w:r>
+              <w:rPr>
+                <w:rFonts w:ascii="Skeena" w:hAnsi="Skeena" w:cs="Raavi"/>
+                <w:sz w:val="20"/>
+                <w:szCs w:val="20"/>
+              </w:rPr>
+              <w:t>Autorizado:</w:t>
+            </w:r>
+          </w:p>
+        </w:tc>
+        <w:tc>
+          <w:tcPr>
+            <w:tcW w:w="1984" w:type="pct"/>
+            <w:vAlign w:val="center"/>
+          </w:tcPr>
+          <w:p>
+            <w:pPr>
+              <w:pStyle w:val="Sinespaciado"/>
+              <w:ind w:left="720"/>
+              <w:rPr>
+                <w:rFonts w:ascii="Skeena" w:hAnsi="Skeena" w:cs="Raavi"/>
+                <w:sz w:val="20"/>
+                <w:szCs w:val="20"/>
+              </w:rPr>
+            </w:pPr>
+          </w:p>
+        </w:tc>
+      </w:tr>
+      <w:tr>
+        <w:trPr>
+          <w:trHeight w:val="284"/>
+        </w:trPr>
+        <w:tc>
+          <w:tcPr>
+            <w:tcW w:w="1031" w:type="pct"/>
+            <w:shd w:val="clear" w:color="auto" w:fill="auto"/>
+            <w:vAlign w:val="center"/>
+          </w:tcPr>
+          <w:p>
+            <w:pPr>
+              <w:pStyle w:val="Sinespaciado"/>
+              <w:ind w:left="720"/>
+              <w:rPr>
+                <w:rFonts w:ascii="Skeena" w:hAnsi="Skeena"/>
+                <w:sz w:val="20"/>
+                <w:szCs w:val="20"/>
+              </w:rPr>
+            </w:pPr>
+          </w:p>
+        </w:tc>
+        <w:tc>
+          <w:tcPr>
+            <w:tcW w:w="1985" w:type="pct"/>
+            <w:vAlign w:val="center"/>
+          </w:tcPr>
+          <w:p>
+            <w:pPr>
+              <w:pStyle w:val="Sinespaciado"/>
+              <w:ind w:left="720"/>
+              <w:jc w:val="right"/>
+              <w:rPr>
+                <w:rFonts w:ascii="Skeena" w:hAnsi="Skeena" w:cs="Raavi"/>
+                <w:sz w:val="20"/>
+                <w:szCs w:val="20"/>
+              </w:rPr>
+            </w:pPr>
+            <w:r>
+              <w:rPr>
+                <w:rFonts w:ascii="Skeena" w:hAnsi="Skeena" w:cs="Raavi"/>
+                <w:sz w:val="20"/>
+                <w:szCs w:val="20"/>
+              </w:rPr>
+              <w:t>Letra:</w:t>
+            </w:r>
+          </w:p>
+        </w:tc>
+        <w:tc>
+          <w:tcPr>
+            <w:tcW w:w="1984" w:type="pct"/>
+            <w:vAlign w:val="center"/>
+          </w:tcPr>
+          <w:p>
+            <w:pPr>
+              <w:pStyle w:val="Sinespaciado"/>
+              <w:ind w:left="720"/>
+              <w:rPr>
+                <w:rFonts w:ascii="Skeena" w:hAnsi="Skeena" w:cs="Raavi"/>
+                <w:sz w:val="20"/>
+                <w:szCs w:val="20"/>
+              </w:rPr>
+            </w:pPr>
           </w:p>
         </w:tc>
       </w:tr>
@@ -2180,62 +2713,68 @@
         <w:jc w:val="center"/>
         <w:rPr>
           <w:rFonts w:ascii="Skeena" w:hAnsi="Skeena" w:cs="Raavi"/>
+          <w:sz w:val="20"/>
+          <w:szCs w:val="20"/>
+        </w:rPr>
+      </w:pPr>
+    </w:p>
+    <w:p>
+      <w:pPr>
+        <w:pStyle w:val="Sinespaciado"/>
+        <w:jc w:val="center"/>
+        <w:rPr>
+          <w:rFonts w:ascii="Skeena" w:hAnsi="Skeena" w:cs="Raavi"/>
+          <w:sz w:val="20"/>
+          <w:szCs w:val="20"/>
+        </w:rPr>
+      </w:pPr>
+      <w:r>
+        <w:rPr>
+          <w:rFonts w:ascii="Skeena" w:hAnsi="Skeena" w:cs="Raavi"/>
           <w:b/>
           <w:bCs/>
-          <w:color w:val="004589"/>
-          <w:sz w:val="20"/>
-          <w:szCs w:val="20"/>
-        </w:rPr>
-      </w:pPr>
+          <w:sz w:val="24"/>
+          <w:szCs w:val="24"/>
+        </w:rPr>
+        <w:t xml:space="preserve">PARA EL PAGO, INGRESAR SU FACTURA Y SUS DOCUMENTOS DE RESPALDO AL CORREO </w:t>
+      </w:r>
+      <w:hyperlink r:id="rId13" w:history="1">
+        <w:r>
+          <w:rPr>
+            <w:rStyle w:val="Hipervnculo"/>
+            <w:rFonts w:ascii="Skeena" w:hAnsi="Skeena" w:cs="Raavi"/>
+            <w:b/>
+            <w:bCs/>
+            <w:sz w:val="28"/>
+            <w:szCs w:val="28"/>
+          </w:rPr>
+          <w:t>gm</w:t>
+        </w:r>
+        <w:r>
+          <w:rPr>
+            <w:rStyle w:val="Hipervnculo"/>
+            <w:rFonts w:ascii="Skeena" w:hAnsi="Skeena" w:cs="Gautami"/>
+            <w:b/>
+            <w:bCs/>
+            <w:sz w:val="28"/>
+            <w:szCs w:val="28"/>
+          </w:rPr>
+          <w:t>@peacock.claims</w:t>
+        </w:r>
+      </w:hyperlink>
       <w:r>
         <w:rPr>
-          <w:rFonts w:ascii="Skeena" w:hAnsi="Skeena" w:cs="Raavi"/>
-          <w:sz w:val="20"/>
-          <w:szCs w:val="20"/>
-        </w:rPr>
-        <w:tab/>
+          <w:rFonts w:ascii="Skeena" w:hAnsi="Skeena" w:cs="Gautami"/>
+          <w:sz w:val="28"/>
+          <w:szCs w:val="28"/>
+        </w:rPr>
+        <w:t>.</w:t>
       </w:r>
-      <w:r>
-        <w:rPr>
-          <w:rFonts w:ascii="Skeena" w:hAnsi="Skeena" w:cs="Raavi"/>
-          <w:sz w:val="20"/>
-          <w:szCs w:val="20"/>
-        </w:rPr>
-        <w:tab/>
-      </w:r>
-      <w:r>
-        <w:rPr>
-          <w:rFonts w:ascii="Skeena" w:hAnsi="Skeena" w:cs="Raavi"/>
-          <w:sz w:val="20"/>
-          <w:szCs w:val="20"/>
-        </w:rPr>
-        <w:tab/>
-      </w:r>
-      <w:r>
-        <w:rPr>
-          <w:rFonts w:ascii="Skeena" w:hAnsi="Skeena" w:cs="Raavi"/>
-          <w:sz w:val="20"/>
-          <w:szCs w:val="20"/>
-        </w:rPr>
-        <w:tab/>
-      </w:r>
-      <w:r>
-        <w:rPr>
-          <w:rFonts w:ascii="Skeena" w:hAnsi="Skeena" w:cs="Raavi"/>
-          <w:sz w:val="20"/>
-          <w:szCs w:val="20"/>
-        </w:rPr>
-        <w:tab/>
-      </w:r>
-      <w:r>
-        <w:rPr>
-          <w:rFonts w:ascii="Skeena" w:hAnsi="Skeena" w:cs="Raavi"/>
-          <w:sz w:val="20"/>
-          <w:szCs w:val="20"/>
-        </w:rPr>
-        <w:tab/>
-      </w:r>
-      <w:r>
+    </w:p>
+    <w:p>
+      <w:pPr>
+        <w:pStyle w:val="Sinespaciado"/>
+        <w:jc w:val="center"/>
         <w:rPr>
           <w:rFonts w:ascii="Skeena" w:hAnsi="Skeena" w:cs="Raavi"/>
           <w:b/>
@@ -2244,6 +2783,64 @@
           <w:sz w:val="20"/>
           <w:szCs w:val="20"/>
         </w:rPr>
+      </w:pPr>
+      <w:r>
+        <w:rPr>
+          <w:rFonts w:ascii="Skeena" w:hAnsi="Skeena" w:cs="Raavi"/>
+          <w:sz w:val="20"/>
+          <w:szCs w:val="20"/>
+        </w:rPr>
+        <w:tab/>
+      </w:r>
+      <w:r>
+        <w:rPr>
+          <w:rFonts w:ascii="Skeena" w:hAnsi="Skeena" w:cs="Raavi"/>
+          <w:sz w:val="20"/>
+          <w:szCs w:val="20"/>
+        </w:rPr>
+        <w:tab/>
+      </w:r>
+      <w:r>
+        <w:rPr>
+          <w:rFonts w:ascii="Skeena" w:hAnsi="Skeena" w:cs="Raavi"/>
+          <w:sz w:val="20"/>
+          <w:szCs w:val="20"/>
+        </w:rPr>
+        <w:tab/>
+      </w:r>
+      <w:r>
+        <w:rPr>
+          <w:rFonts w:ascii="Skeena" w:hAnsi="Skeena" w:cs="Raavi"/>
+          <w:sz w:val="20"/>
+          <w:szCs w:val="20"/>
+        </w:rPr>
+        <w:tab/>
+      </w:r>
+      <w:r>
+        <w:rPr>
+          <w:rFonts w:ascii="Skeena" w:hAnsi="Skeena" w:cs="Raavi"/>
+          <w:sz w:val="20"/>
+          <w:szCs w:val="20"/>
+        </w:rPr>
+        <w:tab/>
+      </w:r>
+      <w:r>
+        <w:rPr>
+          <w:rFonts w:ascii="Skeena" w:hAnsi="Skeena" w:cs="Raavi"/>
+          <w:sz w:val="20"/>
+          <w:szCs w:val="20"/>
+        </w:rPr>
+        <w:tab/>
+      </w:r>
+      <w:r>
+        <w:rPr>
+          <w:rFonts w:ascii="Skeena" w:hAnsi="Skeena" w:cs="Raavi"/>
+          <w:b/>
+          <w:bCs/>
+          <w:color w:val="004589"/>
+          <w:sz w:val="20"/>
+          <w:szCs w:val="20"/>
+        </w:rPr>
         <w:t xml:space="preserve"> </w:t>
       </w:r>
     </w:p>
@@ -2264,7 +2861,7 @@
         </w:rPr>
         <w:t xml:space="preserve">ESTE DOCUMENTO DE AUTORIZACION TIENE CINCO DÍAS NATURALES DE VIGENCIA Y ES VÁLIDO ÚNICAMENTE PARA LA UNIDAD MÉDICA DE REFERENCIA A PATIR DE LA FECHA DE EMISIÓN </w:t>
       </w:r>
-      <w:bookmarkStart w:id="19" w:name="Fec_Solicitud"/>
+      <w:bookmarkStart w:id="22" w:name="Fec_Solicitud"/>
       <w:proofErr w:type="spellStart"/>
       <w:r>
         <w:rPr>
@@ -2277,7 +2874,7 @@
         </w:rPr>
         <w:t>Fec_Solicitud</w:t>
       </w:r>
-      <w:bookmarkEnd w:id="19"/>
+      <w:bookmarkEnd w:id="22"/>
       <w:proofErr w:type="spellEnd"/>
       <w:r>
         <w:rPr>
@@ -2655,7 +3252,7 @@
       </w:pPr>
     </w:p>
     <w:sectPr>
-      <w:headerReference w:type="default" r:id="rId13"/>
+      <w:headerReference w:type="default" r:id="rId14"/>
       <w:pgSz w:w="12240" w:h="15840"/>
       <w:pgMar w:top="1701" w:right="720" w:bottom="720" w:left="720" w:header="708" w:footer="708" w:gutter="0"/>
       <w:cols w:space="708"/>
@@ -6737,6 +7334,7 @@
   <w:style w:type="character" w:default="1" w:styleId="Fuentedeprrafopredeter">
     <w:name w:val="Default Paragraph Font"/>
     <w:uiPriority w:val="1"/>
+    <w:semiHidden/>
     <w:unhideWhenUsed/>
   </w:style>
   <w:style w:type="table" w:default="1" w:styleId="Tablanormal">
@@ -7501,15 +8099,79 @@
 </file>
 
 <file path=customXml/item1.xml><?xml version="1.0" encoding="utf-8"?>
-<?mso-contentType ?>
-<FormTemplates xmlns="http://schemas.microsoft.com/sharepoint/v3/contenttype/forms">
-  <Display>DocumentLibraryForm</Display>
-  <Edit>DocumentLibraryForm</Edit>
-  <New>DocumentLibraryForm</New>
-</FormTemplates>
+<Properties xmlns="http://schemas.openxmlformats.org/officeDocument/2006/extended-properties" xmlns:vt="http://schemas.openxmlformats.org/officeDocument/2006/docPropsVTypes">
+  <Template>Normal</Template>
+  <TotalTime>70</TotalTime>
+  <Pages>3</Pages>
+  <Words>612</Words>
+  <Characters>3330</Characters>
+  <Application>Microsoft Office Word</Application>
+  <DocSecurity>0</DocSecurity>
+  <Lines>195</Lines>
+  <Paragraphs>151</Paragraphs>
+  <ScaleCrop>false</ScaleCrop>
+  <HeadingPairs>
+    <vt:vector size="2" baseType="variant">
+      <vt:variant>
+        <vt:lpstr>Título</vt:lpstr>
+      </vt:variant>
+      <vt:variant>
+        <vt:i4>1</vt:i4>
+      </vt:variant>
+    </vt:vector>
+  </HeadingPairs>
+  <TitlesOfParts>
+    <vt:vector size="1" baseType="lpstr">
+      <vt:lpstr/>
+    </vt:vector>
+  </TitlesOfParts>
+  <Company/>
+  <LinksUpToDate>false</LinksUpToDate>
+  <CharactersWithSpaces>3791</CharactersWithSpaces>
+  <SharedDoc>false</SharedDoc>
+  <HLinks>
+    <vt:vector size="6" baseType="variant">
+      <vt:variant>
+        <vt:i4>852002</vt:i4>
+      </vt:variant>
+      <vt:variant>
+        <vt:i4>0</vt:i4>
+      </vt:variant>
+      <vt:variant>
+        <vt:i4>0</vt:i4>
+      </vt:variant>
+      <vt:variant>
+        <vt:i4>5</vt:i4>
+      </vt:variant>
+      <vt:variant>
+        <vt:lpwstr>mailto:rfg@peacock.claims</vt:lpwstr>
+      </vt:variant>
+      <vt:variant>
+        <vt:lpwstr/>
+      </vt:variant>
+    </vt:vector>
+  </HLinks>
+  <HyperlinksChanged>false</HyperlinksChanged>
+  <AppVersion>16.0000</AppVersion>
+</Properties>
 </file>
 
 <file path=customXml/item2.xml><?xml version="1.0" encoding="utf-8"?>
+<cp:coreProperties xmlns:cp="http://schemas.openxmlformats.org/package/2006/metadata/core-properties" xmlns:dc="http://purl.org/dc/elements/1.1/" xmlns:dcterms="http://purl.org/dc/terms/" xmlns:dcmitype="http://purl.org/dc/dcmitype/" xmlns:xsi="http://www.w3.org/2001/XMLSchema-instance">
+  <dc:title/>
+  <dc:subject/>
+  <dc:creator>Peaock Alfa</dc:creator>
+  <cp:keywords/>
+  <dc:description/>
+  <cp:lastModifiedBy>Rodrigo Guerra</cp:lastModifiedBy>
+  <cp:revision>10</cp:revision>
+  <cp:lastPrinted>2021-12-30T20:36:00Z</cp:lastPrinted>
+  <dcterms:created xsi:type="dcterms:W3CDTF">2022-03-03T21:55:00Z</dcterms:created>
+  <dcterms:modified xsi:type="dcterms:W3CDTF">2022-04-25T02:12:00Z</dcterms:modified>
+</cp:coreProperties>
+</file>
+
+<file path=customXml/item3.xml><?xml version="1.0" encoding="utf-8"?>
 <ct:contentTypeSchema xmlns:ct="http://schemas.microsoft.com/office/2006/metadata/contentType" xmlns:ma="http://schemas.microsoft.com/office/2006/metadata/properties/metaAttributes" ct:_="" ma:_="" ma:contentTypeName="Documento" ma:contentTypeID="0x010100EBF692D2240A5A4AB8A3CF67105EE1BC" ma:contentTypeVersion="10" ma:contentTypeDescription="Crear nuevo documento." ma:contentTypeScope="" ma:versionID="9a80eb3fd1b3de25be1d1372cfe51bf7">
   <xsd:schema xmlns:xsd="http://www.w3.org/2001/XMLSchema" xmlns:xs="http://www.w3.org/2001/XMLSchema" xmlns:p="http://schemas.microsoft.com/office/2006/metadata/properties" xmlns:ns3="7e66be53-1abe-4e19-8e8f-f997d13ebda8" targetNamespace="http://schemas.microsoft.com/office/2006/metadata/properties" ma:root="true" ma:fieldsID="246823ad1d9f0f5e8f40c1e416f1c060" ns3:_="">
     <xsd:import namespace="7e66be53-1abe-4e19-8e8f-f997d13ebda8"/>
@@ -7691,84 +8353,16 @@
 </ct:contentTypeSchema>
 </file>
 
-<file path=customXml/item3.xml><?xml version="1.0" encoding="utf-8"?>
-<cp:coreProperties xmlns:cp="http://schemas.openxmlformats.org/package/2006/metadata/core-properties" xmlns:dc="http://purl.org/dc/elements/1.1/" xmlns:dcterms="http://purl.org/dc/terms/" xmlns:dcmitype="http://purl.org/dc/dcmitype/" xmlns:xsi="http://www.w3.org/2001/XMLSchema-instance">
-  <dc:title/>
-  <dc:subject/>
-  <dc:creator>Peaock Alfa</dc:creator>
-  <cp:keywords/>
-  <dc:description/>
-  <cp:lastModifiedBy>Rodrigo Guerra</cp:lastModifiedBy>
-  <cp:revision>10</cp:revision>
-  <cp:lastPrinted>2021-12-30T20:36:00Z</cp:lastPrinted>
-  <dcterms:created xsi:type="dcterms:W3CDTF">2022-03-03T21:55:00Z</dcterms:created>
-  <dcterms:modified xsi:type="dcterms:W3CDTF">2022-04-25T02:12:00Z</dcterms:modified>
-</cp:coreProperties>
-</file>
-
 <file path=customXml/item4.xml><?xml version="1.0" encoding="utf-8"?>
-<Properties xmlns="http://schemas.openxmlformats.org/officeDocument/2006/extended-properties" xmlns:vt="http://schemas.openxmlformats.org/officeDocument/2006/docPropsVTypes">
-  <Template>Normal</Template>
-  <TotalTime>70</TotalTime>
-  <Pages>3</Pages>
-  <Words>612</Words>
-  <Characters>3330</Characters>
-  <Application>Microsoft Office Word</Application>
-  <DocSecurity>0</DocSecurity>
-  <Lines>195</Lines>
-  <Paragraphs>151</Paragraphs>
-  <ScaleCrop>false</ScaleCrop>
-  <HeadingPairs>
-    <vt:vector size="2" baseType="variant">
-      <vt:variant>
-        <vt:lpstr>Título</vt:lpstr>
-      </vt:variant>
-      <vt:variant>
-        <vt:i4>1</vt:i4>
-      </vt:variant>
-    </vt:vector>
-  </HeadingPairs>
-  <TitlesOfParts>
-    <vt:vector size="1" baseType="lpstr">
-      <vt:lpstr/>
-    </vt:vector>
-  </TitlesOfParts>
-  <Company/>
-  <LinksUpToDate>false</LinksUpToDate>
-  <CharactersWithSpaces>3791</CharactersWithSpaces>
-  <SharedDoc>false</SharedDoc>
-  <HLinks>
-    <vt:vector size="6" baseType="variant">
-      <vt:variant>
-        <vt:i4>852002</vt:i4>
-      </vt:variant>
-      <vt:variant>
-        <vt:i4>0</vt:i4>
-      </vt:variant>
-      <vt:variant>
-        <vt:i4>0</vt:i4>
-      </vt:variant>
-      <vt:variant>
-        <vt:i4>5</vt:i4>
-      </vt:variant>
-      <vt:variant>
-        <vt:lpwstr>mailto:rfg@peacock.claims</vt:lpwstr>
-      </vt:variant>
-      <vt:variant>
-        <vt:lpwstr/>
-      </vt:variant>
-    </vt:vector>
-  </HLinks>
-  <HyperlinksChanged>false</HyperlinksChanged>
-  <AppVersion>16.0000</AppVersion>
-</Properties>
+<?mso-contentType ?>
+<FormTemplates xmlns="http://schemas.microsoft.com/sharepoint/v3/contenttype/forms">
+  <Display>DocumentLibraryForm</Display>
+  <Edit>DocumentLibraryForm</Edit>
+  <New>DocumentLibraryForm</New>
+</FormTemplates>
 </file>
 
 <file path=customXml/item5.xml><?xml version="1.0" encoding="utf-8"?>
-<b:Sources xmlns:b="http://schemas.openxmlformats.org/officeDocument/2006/bibliography" xmlns="http://schemas.openxmlformats.org/officeDocument/2006/bibliography" SelectedStyle="\APASixthEditionOfficeOnline.xsl" StyleName="APA" Version="6"/>
-</file>
-
-<file path=customXml/item6.xml><?xml version="1.0" encoding="utf-8"?>
 <p:properties xmlns:p="http://schemas.microsoft.com/office/2006/metadata/properties" xmlns:xsi="http://www.w3.org/2001/XMLSchema-instance" xmlns:pc="http://schemas.microsoft.com/office/infopath/2007/PartnerControls">
   <documentManagement>
     <_activity xmlns="7e66be53-1abe-4e19-8e8f-f997d13ebda8" xsi:nil="true"/>
@@ -7776,15 +8370,31 @@
 </p:properties>
 </file>
 
+<file path=customXml/item6.xml><?xml version="1.0" encoding="utf-8"?>
+<b:Sources xmlns:b="http://schemas.openxmlformats.org/officeDocument/2006/bibliography" xmlns="http://schemas.openxmlformats.org/officeDocument/2006/bibliography" SelectedStyle="\APASixthEditionOfficeOnline.xsl" StyleName="APA" Version="6"/>
+</file>
+
 <file path=customXml/itemProps1.xml><?xml version="1.0" encoding="utf-8"?>
-<ds:datastoreItem xmlns:ds="http://schemas.openxmlformats.org/officeDocument/2006/customXml" ds:itemID="{863FE429-0BC8-4EC4-91CE-F0F7FA285098}">
+<ds:datastoreItem xmlns:ds="http://schemas.openxmlformats.org/officeDocument/2006/customXml" ds:itemID="{BE39A7F8-02D0-4668-AB9C-3253D3B6E4D3}">
   <ds:schemaRefs>
-    <ds:schemaRef ds:uri="http://schemas.microsoft.com/sharepoint/v3/contenttype/forms"/>
+    <ds:schemaRef ds:uri="http://schemas.openxmlformats.org/officeDocument/2006/extended-properties"/>
+    <ds:schemaRef ds:uri="http://schemas.openxmlformats.org/officeDocument/2006/docPropsVTypes"/>
   </ds:schemaRefs>
 </ds:datastoreItem>
 </file>
 
 <file path=customXml/itemProps2.xml><?xml version="1.0" encoding="utf-8"?>
+<ds:datastoreItem xmlns:ds="http://schemas.openxmlformats.org/officeDocument/2006/customXml" ds:itemID="{1C1756A8-3179-47F4-81A9-6ED52E0B114F}">
+  <ds:schemaRefs>
+    <ds:schemaRef ds:uri="http://schemas.openxmlformats.org/package/2006/metadata/core-properties"/>
+    <ds:schemaRef ds:uri="http://purl.org/dc/elements/1.1/"/>
+    <ds:schemaRef ds:uri="http://purl.org/dc/terms/"/>
+    <ds:schemaRef ds:uri="http://purl.org/dc/dcmitype/"/>
+  </ds:schemaRefs>
+</ds:datastoreItem>
+</file>
+
+<file path=customXml/itemProps3.xml><?xml version="1.0" encoding="utf-8"?>
 <ds:datastoreItem xmlns:ds="http://schemas.openxmlformats.org/officeDocument/2006/customXml" ds:itemID="{A6110C98-CE69-41F9-A01C-6D0304145A69}">
   <ds:schemaRefs>
     <ds:schemaRef ds:uri="http://schemas.microsoft.com/office/2006/metadata/contentType"/>
@@ -7802,35 +8412,15 @@
 </ds:datastoreItem>
 </file>
 
-<file path=customXml/itemProps3.xml><?xml version="1.0" encoding="utf-8"?>
-<ds:datastoreItem xmlns:ds="http://schemas.openxmlformats.org/officeDocument/2006/customXml" ds:itemID="{1C1756A8-3179-47F4-81A9-6ED52E0B114F}">
+<file path=customXml/itemProps4.xml><?xml version="1.0" encoding="utf-8"?>
+<ds:datastoreItem xmlns:ds="http://schemas.openxmlformats.org/officeDocument/2006/customXml" ds:itemID="{863FE429-0BC8-4EC4-91CE-F0F7FA285098}">
   <ds:schemaRefs>
-    <ds:schemaRef ds:uri="http://schemas.openxmlformats.org/package/2006/metadata/core-properties"/>
-    <ds:schemaRef ds:uri="http://purl.org/dc/elements/1.1/"/>
-    <ds:schemaRef ds:uri="http://purl.org/dc/terms/"/>
-    <ds:schemaRef ds:uri="http://purl.org/dc/dcmitype/"/>
-  </ds:schemaRefs>
-</ds:datastoreItem>
-</file>
-
-<file path=customXml/itemProps4.xml><?xml version="1.0" encoding="utf-8"?>
-<ds:datastoreItem xmlns:ds="http://schemas.openxmlformats.org/officeDocument/2006/customXml" ds:itemID="{BE39A7F8-02D0-4668-AB9C-3253D3B6E4D3}">
-  <ds:schemaRefs>
-    <ds:schemaRef ds:uri="http://schemas.openxmlformats.org/officeDocument/2006/extended-properties"/>
-    <ds:schemaRef ds:uri="http://schemas.openxmlformats.org/officeDocument/2006/docPropsVTypes"/>
+    <ds:schemaRef ds:uri="http://schemas.microsoft.com/sharepoint/v3/contenttype/forms"/>
   </ds:schemaRefs>
 </ds:datastoreItem>
 </file>
 
 <file path=customXml/itemProps5.xml><?xml version="1.0" encoding="utf-8"?>
-<ds:datastoreItem xmlns:ds="http://schemas.openxmlformats.org/officeDocument/2006/customXml" ds:itemID="{88865748-79F2-4A34-9BDA-641F2A7E59A3}">
-  <ds:schemaRefs>
-    <ds:schemaRef ds:uri="http://schemas.openxmlformats.org/officeDocument/2006/bibliography"/>
-  </ds:schemaRefs>
-</ds:datastoreItem>
-</file>
-
-<file path=customXml/itemProps6.xml><?xml version="1.0" encoding="utf-8"?>
 <ds:datastoreItem xmlns:ds="http://schemas.openxmlformats.org/officeDocument/2006/customXml" ds:itemID="{18CBE4B8-6D7B-4B1D-A141-0A2609CA66CD}">
   <ds:schemaRefs>
     <ds:schemaRef ds:uri="http://schemas.microsoft.com/office/2006/metadata/properties"/>
@@ -7838,4 +8428,12 @@
     <ds:schemaRef ds:uri="7e66be53-1abe-4e19-8e8f-f997d13ebda8"/>
   </ds:schemaRefs>
 </ds:datastoreItem>
+</file>
+
+<file path=customXml/itemProps6.xml><?xml version="1.0" encoding="utf-8"?>
+<ds:datastoreItem xmlns:ds="http://schemas.openxmlformats.org/officeDocument/2006/customXml" ds:itemID="{88865748-79F2-4A34-9BDA-641F2A7E59A3}">
+  <ds:schemaRefs>
+    <ds:schemaRef ds:uri="http://schemas.openxmlformats.org/officeDocument/2006/bibliography"/>
+  </ds:schemaRefs>
+</ds:datastoreItem>
 </file>
</xml_diff>